<commit_message>
fix docu and change apk
</commit_message>
<xml_diff>
--- a/document/Bug_report.docx
+++ b/document/Bug_report.docx
@@ -236,17 +236,17 @@
         <w:tblLook w:val="04A0" w:firstRow="1" w:lastRow="0" w:firstColumn="1" w:lastColumn="0" w:noHBand="0" w:noVBand="1"/>
       </w:tblPr>
       <w:tblGrid>
-        <w:gridCol w:w="1739"/>
-        <w:gridCol w:w="1999"/>
+        <w:gridCol w:w="2074"/>
+        <w:gridCol w:w="2384"/>
       </w:tblGrid>
       <w:tr>
         <w:trPr>
-          <w:trHeight w:val="387"/>
+          <w:trHeight w:val="396"/>
           <w:jc w:val="center"/>
         </w:trPr>
         <w:tc>
           <w:tcPr>
-            <w:tcW w:w="1739" w:type="dxa"/>
+            <w:tcW w:w="2074" w:type="dxa"/>
           </w:tcPr>
           <w:p>
             <w:pPr>
@@ -256,6 +256,8 @@
                 <w:rFonts w:asciiTheme="minorHAnsi" w:eastAsiaTheme="minorHAnsi" w:hAnsiTheme="minorHAnsi"/>
               </w:rPr>
             </w:pPr>
+            <w:bookmarkStart w:id="10" w:name="_GoBack"/>
+            <w:bookmarkEnd w:id="10"/>
             <w:r>
               <w:rPr>
                 <w:rFonts w:asciiTheme="minorHAnsi" w:eastAsiaTheme="minorHAnsi" w:hAnsiTheme="minorHAnsi" w:hint="eastAsia"/>
@@ -266,7 +268,7 @@
         </w:tc>
         <w:tc>
           <w:tcPr>
-            <w:tcW w:w="1739" w:type="dxa"/>
+            <w:tcW w:w="2384" w:type="dxa"/>
           </w:tcPr>
           <w:p>
             <w:pPr>
@@ -289,12 +291,12 @@
       </w:tr>
       <w:tr>
         <w:trPr>
-          <w:trHeight w:val="387"/>
+          <w:trHeight w:val="396"/>
           <w:jc w:val="center"/>
         </w:trPr>
         <w:tc>
           <w:tcPr>
-            <w:tcW w:w="1739" w:type="dxa"/>
+            <w:tcW w:w="2074" w:type="dxa"/>
           </w:tcPr>
           <w:p>
             <w:pPr>
@@ -314,7 +316,7 @@
         </w:tc>
         <w:tc>
           <w:tcPr>
-            <w:tcW w:w="1739" w:type="dxa"/>
+            <w:tcW w:w="2384" w:type="dxa"/>
           </w:tcPr>
           <w:p>
             <w:pPr>
@@ -337,12 +339,12 @@
       </w:tr>
       <w:tr>
         <w:trPr>
-          <w:trHeight w:val="387"/>
+          <w:trHeight w:val="396"/>
           <w:jc w:val="center"/>
         </w:trPr>
         <w:tc>
           <w:tcPr>
-            <w:tcW w:w="1739" w:type="dxa"/>
+            <w:tcW w:w="2074" w:type="dxa"/>
           </w:tcPr>
           <w:p>
             <w:pPr>
@@ -362,7 +364,7 @@
         </w:tc>
         <w:tc>
           <w:tcPr>
-            <w:tcW w:w="1739" w:type="dxa"/>
+            <w:tcW w:w="2384" w:type="dxa"/>
           </w:tcPr>
           <w:p>
             <w:pPr>
@@ -385,12 +387,12 @@
       </w:tr>
       <w:tr>
         <w:trPr>
-          <w:trHeight w:val="387"/>
+          <w:trHeight w:val="396"/>
           <w:jc w:val="center"/>
         </w:trPr>
         <w:tc>
           <w:tcPr>
-            <w:tcW w:w="1739" w:type="dxa"/>
+            <w:tcW w:w="2074" w:type="dxa"/>
           </w:tcPr>
           <w:p>
             <w:pPr>
@@ -410,7 +412,7 @@
         </w:tc>
         <w:tc>
           <w:tcPr>
-            <w:tcW w:w="1739" w:type="dxa"/>
+            <w:tcW w:w="2384" w:type="dxa"/>
           </w:tcPr>
           <w:p>
             <w:pPr>
@@ -433,12 +435,12 @@
       </w:tr>
       <w:tr>
         <w:trPr>
-          <w:trHeight w:val="387"/>
+          <w:trHeight w:val="396"/>
           <w:jc w:val="center"/>
         </w:trPr>
         <w:tc>
           <w:tcPr>
-            <w:tcW w:w="1739" w:type="dxa"/>
+            <w:tcW w:w="2074" w:type="dxa"/>
           </w:tcPr>
           <w:p>
             <w:pPr>
@@ -458,7 +460,7 @@
         </w:tc>
         <w:tc>
           <w:tcPr>
-            <w:tcW w:w="1739" w:type="dxa"/>
+            <w:tcW w:w="2384" w:type="dxa"/>
           </w:tcPr>
           <w:p>
             <w:pPr>
@@ -578,7 +580,7 @@
               <w:sz w:val="20"/>
             </w:rPr>
           </w:pPr>
-          <w:hyperlink w:anchor="_Toc484036378" w:history="1">
+          <w:hyperlink w:anchor="_Toc484190652" w:history="1">
             <w:r>
               <w:rPr>
                 <w:rStyle w:val="ac"/>
@@ -605,7 +607,7 @@
                 <w:noProof/>
                 <w:webHidden/>
               </w:rPr>
-              <w:instrText xml:space="preserve"> PAGEREF _Toc484036378 \h </w:instrText>
+              <w:instrText xml:space="preserve"> PAGEREF _Toc484190652 \h </w:instrText>
             </w:r>
             <w:r>
               <w:rPr>
@@ -648,7 +650,7 @@
               <w:sz w:val="20"/>
             </w:rPr>
           </w:pPr>
-          <w:hyperlink w:anchor="_Toc484036379" w:history="1">
+          <w:hyperlink w:anchor="_Toc484190653" w:history="1">
             <w:r>
               <w:rPr>
                 <w:rStyle w:val="ac"/>
@@ -675,7 +677,7 @@
                 <w:noProof/>
                 <w:webHidden/>
               </w:rPr>
-              <w:instrText xml:space="preserve"> PAGEREF _Toc484036379 \h </w:instrText>
+              <w:instrText xml:space="preserve"> PAGEREF _Toc484190653 \h </w:instrText>
             </w:r>
             <w:r>
               <w:rPr>
@@ -719,7 +721,7 @@
               <w:sz w:val="20"/>
             </w:rPr>
           </w:pPr>
-          <w:hyperlink w:anchor="_Toc484036380" w:history="1">
+          <w:hyperlink w:anchor="_Toc484190654" w:history="1">
             <w:r>
               <w:rPr>
                 <w:rStyle w:val="ac"/>
@@ -746,7 +748,7 @@
                 <w:noProof/>
                 <w:webHidden/>
               </w:rPr>
-              <w:instrText xml:space="preserve"> PAGEREF _Toc484036380 \h </w:instrText>
+              <w:instrText xml:space="preserve"> PAGEREF _Toc484190654 \h </w:instrText>
             </w:r>
             <w:r>
               <w:rPr>
@@ -790,7 +792,7 @@
               <w:sz w:val="20"/>
             </w:rPr>
           </w:pPr>
-          <w:hyperlink w:anchor="_Toc484036381" w:history="1">
+          <w:hyperlink w:anchor="_Toc484190655" w:history="1">
             <w:r>
               <w:rPr>
                 <w:rStyle w:val="ac"/>
@@ -817,7 +819,7 @@
                 <w:noProof/>
                 <w:webHidden/>
               </w:rPr>
-              <w:instrText xml:space="preserve"> PAGEREF _Toc484036381 \h </w:instrText>
+              <w:instrText xml:space="preserve"> PAGEREF _Toc484190655 \h </w:instrText>
             </w:r>
             <w:r>
               <w:rPr>
@@ -861,7 +863,7 @@
               <w:sz w:val="20"/>
             </w:rPr>
           </w:pPr>
-          <w:hyperlink w:anchor="_Toc484036382" w:history="1">
+          <w:hyperlink w:anchor="_Toc484190656" w:history="1">
             <w:r>
               <w:rPr>
                 <w:rStyle w:val="ac"/>
@@ -888,7 +890,7 @@
                 <w:noProof/>
                 <w:webHidden/>
               </w:rPr>
-              <w:instrText xml:space="preserve"> PAGEREF _Toc484036382 \h </w:instrText>
+              <w:instrText xml:space="preserve"> PAGEREF _Toc484190656 \h </w:instrText>
             </w:r>
             <w:r>
               <w:rPr>
@@ -931,7 +933,7 @@
               <w:sz w:val="20"/>
             </w:rPr>
           </w:pPr>
-          <w:hyperlink w:anchor="_Toc484036383" w:history="1">
+          <w:hyperlink w:anchor="_Toc484190657" w:history="1">
             <w:r>
               <w:rPr>
                 <w:rStyle w:val="ac"/>
@@ -958,7 +960,7 @@
                 <w:noProof/>
                 <w:webHidden/>
               </w:rPr>
-              <w:instrText xml:space="preserve"> PAGEREF _Toc484036383 \h </w:instrText>
+              <w:instrText xml:space="preserve"> PAGEREF _Toc484190657 \h </w:instrText>
             </w:r>
             <w:r>
               <w:rPr>
@@ -1002,7 +1004,7 @@
               <w:sz w:val="20"/>
             </w:rPr>
           </w:pPr>
-          <w:hyperlink w:anchor="_Toc484036384" w:history="1">
+          <w:hyperlink w:anchor="_Toc484190658" w:history="1">
             <w:r>
               <w:rPr>
                 <w:rStyle w:val="ac"/>
@@ -1029,7 +1031,7 @@
                 <w:noProof/>
                 <w:webHidden/>
               </w:rPr>
-              <w:instrText xml:space="preserve"> PAGEREF _Toc484036384 \h </w:instrText>
+              <w:instrText xml:space="preserve"> PAGEREF _Toc484190658 \h </w:instrText>
             </w:r>
             <w:r>
               <w:rPr>
@@ -1073,7 +1075,7 @@
               <w:sz w:val="20"/>
             </w:rPr>
           </w:pPr>
-          <w:hyperlink w:anchor="_Toc484036385" w:history="1">
+          <w:hyperlink w:anchor="_Toc484190659" w:history="1">
             <w:r>
               <w:rPr>
                 <w:rStyle w:val="ac"/>
@@ -1100,7 +1102,7 @@
                 <w:noProof/>
                 <w:webHidden/>
               </w:rPr>
-              <w:instrText xml:space="preserve"> PAGEREF _Toc484036385 \h </w:instrText>
+              <w:instrText xml:space="preserve"> PAGEREF _Toc484190659 \h </w:instrText>
             </w:r>
             <w:r>
               <w:rPr>
@@ -1144,7 +1146,7 @@
               <w:sz w:val="20"/>
             </w:rPr>
           </w:pPr>
-          <w:hyperlink w:anchor="_Toc484036386" w:history="1">
+          <w:hyperlink w:anchor="_Toc484190660" w:history="1">
             <w:r>
               <w:rPr>
                 <w:rStyle w:val="ac"/>
@@ -1171,7 +1173,7 @@
                 <w:noProof/>
                 <w:webHidden/>
               </w:rPr>
-              <w:instrText xml:space="preserve"> PAGEREF _Toc484036386 \h </w:instrText>
+              <w:instrText xml:space="preserve"> PAGEREF _Toc484190660 \h </w:instrText>
             </w:r>
             <w:r>
               <w:rPr>
@@ -1215,7 +1217,7 @@
               <w:sz w:val="20"/>
             </w:rPr>
           </w:pPr>
-          <w:hyperlink w:anchor="_Toc484036387" w:history="1">
+          <w:hyperlink w:anchor="_Toc484190661" w:history="1">
             <w:r>
               <w:rPr>
                 <w:rStyle w:val="ac"/>
@@ -1242,7 +1244,7 @@
                 <w:noProof/>
                 <w:webHidden/>
               </w:rPr>
-              <w:instrText xml:space="preserve"> PAGEREF _Toc484036387 \h </w:instrText>
+              <w:instrText xml:space="preserve"> PAGEREF _Toc484190661 \h </w:instrText>
             </w:r>
             <w:r>
               <w:rPr>
@@ -1285,7 +1287,7 @@
               <w:sz w:val="20"/>
             </w:rPr>
           </w:pPr>
-          <w:hyperlink w:anchor="_Toc484036388" w:history="1">
+          <w:hyperlink w:anchor="_Toc484190662" w:history="1">
             <w:r>
               <w:rPr>
                 <w:rStyle w:val="ac"/>
@@ -1312,7 +1314,7 @@
                 <w:noProof/>
                 <w:webHidden/>
               </w:rPr>
-              <w:instrText xml:space="preserve"> PAGEREF _Toc484036388 \h </w:instrText>
+              <w:instrText xml:space="preserve"> PAGEREF _Toc484190662 \h </w:instrText>
             </w:r>
             <w:r>
               <w:rPr>
@@ -1355,7 +1357,7 @@
               <w:sz w:val="20"/>
             </w:rPr>
           </w:pPr>
-          <w:hyperlink w:anchor="_Toc484036389" w:history="1">
+          <w:hyperlink w:anchor="_Toc484190663" w:history="1">
             <w:r>
               <w:rPr>
                 <w:rStyle w:val="ac"/>
@@ -1382,7 +1384,7 @@
                 <w:noProof/>
                 <w:webHidden/>
               </w:rPr>
-              <w:instrText xml:space="preserve"> PAGEREF _Toc484036389 \h </w:instrText>
+              <w:instrText xml:space="preserve"> PAGEREF _Toc484190663 \h </w:instrText>
             </w:r>
             <w:r>
               <w:rPr>
@@ -1455,7 +1457,7 @@
       <w:pPr>
         <w:pStyle w:val="1"/>
       </w:pPr>
-      <w:bookmarkStart w:id="10" w:name="_Toc484036378"/>
+      <w:bookmarkStart w:id="11" w:name="_Toc484190652"/>
       <w:r>
         <w:rPr>
           <w:rFonts w:hint="eastAsia"/>
@@ -1466,7 +1468,7 @@
       <w:r>
         <w:t xml:space="preserve"> NOTICE</w:t>
       </w:r>
-      <w:bookmarkEnd w:id="10"/>
+      <w:bookmarkEnd w:id="11"/>
     </w:p>
     <w:p>
       <w:r>
@@ -1516,8 +1518,19 @@
         </w:r>
       </w:hyperlink>
     </w:p>
-    <w:p/>
-    <w:p/>
+    <w:p>
+      <w:pPr>
+        <w:ind w:firstLine="0"/>
+      </w:pPr>
+    </w:p>
+    <w:p>
+      <w:pPr>
+        <w:ind w:firstLine="0"/>
+        <w:rPr>
+          <w:rFonts w:hint="eastAsia"/>
+        </w:rPr>
+      </w:pPr>
+    </w:p>
     <w:p>
       <w:r>
         <w:t>I</w:t>
@@ -1561,12 +1574,7 @@
     <w:p/>
     <w:p>
       <w:r>
-        <w:t xml:space="preserve">OR you can see the bug report document in </w:t>
-      </w:r>
-      <w:bookmarkStart w:id="11" w:name="_GoBack"/>
-      <w:bookmarkEnd w:id="11"/>
-      <w:r>
-        <w:t>"</w:t>
+        <w:t>OR you can see the bug report document in "</w:t>
       </w:r>
       <w:hyperlink r:id="rId14" w:history="1">
         <w:r>
@@ -1584,7 +1592,7 @@
       <w:pPr>
         <w:pStyle w:val="1"/>
       </w:pPr>
-      <w:bookmarkStart w:id="12" w:name="_Toc484036379"/>
+      <w:bookmarkStart w:id="12" w:name="_Toc484190653"/>
       <w:r>
         <w:rPr>
           <w:rFonts w:hint="eastAsia"/>
@@ -1603,7 +1611,7 @@
       <w:pPr>
         <w:pStyle w:val="2"/>
       </w:pPr>
-      <w:bookmarkStart w:id="13" w:name="_Toc484036380"/>
+      <w:bookmarkStart w:id="13" w:name="_Toc484190654"/>
       <w:r>
         <w:rPr>
           <w:rFonts w:hint="eastAsia"/>
@@ -2509,7 +2517,7 @@
       <w:pPr>
         <w:pStyle w:val="2"/>
       </w:pPr>
-      <w:bookmarkStart w:id="14" w:name="_Toc484036381"/>
+      <w:bookmarkStart w:id="14" w:name="_Toc484190655"/>
       <w:r>
         <w:rPr>
           <w:rFonts w:hint="eastAsia"/>
@@ -3098,7 +3106,7 @@
       <w:pPr>
         <w:pStyle w:val="2"/>
       </w:pPr>
-      <w:bookmarkStart w:id="15" w:name="_Toc484036382"/>
+      <w:bookmarkStart w:id="15" w:name="_Toc484190656"/>
       <w:r>
         <w:t>2</w:t>
       </w:r>
@@ -5123,7 +5131,7 @@
       <w:pPr>
         <w:pStyle w:val="1"/>
       </w:pPr>
-      <w:bookmarkStart w:id="16" w:name="_Toc484036383"/>
+      <w:bookmarkStart w:id="16" w:name="_Toc484190657"/>
       <w:r>
         <w:rPr>
           <w:rFonts w:hint="eastAsia"/>
@@ -5145,7 +5153,7 @@
       <w:pPr>
         <w:pStyle w:val="2"/>
       </w:pPr>
-      <w:bookmarkStart w:id="17" w:name="_Toc484036384"/>
+      <w:bookmarkStart w:id="17" w:name="_Toc484190658"/>
       <w:r>
         <w:rPr>
           <w:rFonts w:hint="eastAsia"/>
@@ -5726,7 +5734,7 @@
       <w:pPr>
         <w:pStyle w:val="2"/>
       </w:pPr>
-      <w:bookmarkStart w:id="18" w:name="_Toc484036385"/>
+      <w:bookmarkStart w:id="18" w:name="_Toc484190659"/>
       <w:r>
         <w:rPr>
           <w:rFonts w:hint="eastAsia"/>
@@ -6049,7 +6057,7 @@
       <w:pPr>
         <w:pStyle w:val="2"/>
       </w:pPr>
-      <w:bookmarkStart w:id="19" w:name="_Toc484036386"/>
+      <w:bookmarkStart w:id="19" w:name="_Toc484190660"/>
       <w:r>
         <w:rPr>
           <w:rFonts w:hint="eastAsia"/>
@@ -6356,11 +6364,329 @@
         <w:ind w:left="400" w:firstLine="0"/>
       </w:pPr>
     </w:p>
+    <w:tbl>
+      <w:tblPr>
+        <w:tblStyle w:val="1-11"/>
+        <w:tblpPr w:leftFromText="142" w:rightFromText="142" w:vertAnchor="text" w:horzAnchor="margin" w:tblpY="51"/>
+        <w:tblW w:w="10461" w:type="dxa"/>
+        <w:tblLook w:val="04A0" w:firstRow="1" w:lastRow="0" w:firstColumn="1" w:lastColumn="0" w:noHBand="0" w:noVBand="1"/>
+      </w:tblPr>
+      <w:tblGrid>
+        <w:gridCol w:w="2490"/>
+        <w:gridCol w:w="7971"/>
+      </w:tblGrid>
+      <w:tr>
+        <w:trPr>
+          <w:cnfStyle w:val="100000000000" w:firstRow="1" w:lastRow="0" w:firstColumn="0" w:lastColumn="0" w:oddVBand="0" w:evenVBand="0" w:oddHBand="0" w:evenHBand="0" w:firstRowFirstColumn="0" w:firstRowLastColumn="0" w:lastRowFirstColumn="0" w:lastRowLastColumn="0"/>
+          <w:trHeight w:val="179"/>
+        </w:trPr>
+        <w:tc>
+          <w:tcPr>
+            <w:cnfStyle w:val="001000000000" w:firstRow="0" w:lastRow="0" w:firstColumn="1" w:lastColumn="0" w:oddVBand="0" w:evenVBand="0" w:oddHBand="0" w:evenHBand="0" w:firstRowFirstColumn="0" w:firstRowLastColumn="0" w:lastRowFirstColumn="0" w:lastRowLastColumn="0"/>
+            <w:tcW w:w="2490" w:type="dxa"/>
+            <w:shd w:val="clear" w:color="auto" w:fill="4472C4" w:themeFill="accent1"/>
+          </w:tcPr>
+          <w:p>
+            <w:pPr>
+              <w:ind w:firstLine="0"/>
+              <w:jc w:val="center"/>
+              <w:rPr>
+                <w:rFonts w:eastAsiaTheme="minorHAnsi"/>
+                <w:color w:val="FFFFFF" w:themeColor="background1"/>
+                <w:sz w:val="20"/>
+                <w:szCs w:val="20"/>
+              </w:rPr>
+            </w:pPr>
+            <w:r>
+              <w:rPr>
+                <w:rFonts w:eastAsiaTheme="minorHAnsi"/>
+                <w:color w:val="FFFFFF" w:themeColor="background1"/>
+                <w:sz w:val="20"/>
+                <w:szCs w:val="20"/>
+              </w:rPr>
+              <w:t>Bug name</w:t>
+            </w:r>
+          </w:p>
+        </w:tc>
+        <w:tc>
+          <w:tcPr>
+            <w:tcW w:w="7971" w:type="dxa"/>
+          </w:tcPr>
+          <w:p>
+            <w:pPr>
+              <w:tabs>
+                <w:tab w:val="right" w:pos="1910"/>
+              </w:tabs>
+              <w:ind w:firstLine="0"/>
+              <w:cnfStyle w:val="100000000000" w:firstRow="1" w:lastRow="0" w:firstColumn="0" w:lastColumn="0" w:oddVBand="0" w:evenVBand="0" w:oddHBand="0" w:evenHBand="0" w:firstRowFirstColumn="0" w:firstRowLastColumn="0" w:lastRowFirstColumn="0" w:lastRowLastColumn="0"/>
+              <w:rPr>
+                <w:rFonts w:eastAsiaTheme="minorHAnsi"/>
+                <w:sz w:val="20"/>
+                <w:szCs w:val="20"/>
+              </w:rPr>
+            </w:pPr>
+            <w:r>
+              <w:rPr>
+                <w:rFonts w:eastAsiaTheme="minorHAnsi"/>
+                <w:sz w:val="20"/>
+                <w:szCs w:val="20"/>
+              </w:rPr>
+              <w:t>getToBeErasedPaths</w:t>
+            </w:r>
+            <w:r>
+              <w:rPr>
+                <w:rFonts w:eastAsiaTheme="minorHAnsi"/>
+                <w:sz w:val="20"/>
+                <w:szCs w:val="20"/>
+              </w:rPr>
+              <w:t xml:space="preserve"> error</w:t>
+            </w:r>
+            <w:r>
+              <w:rPr>
+                <w:rFonts w:eastAsiaTheme="minorHAnsi"/>
+                <w:sz w:val="20"/>
+                <w:szCs w:val="20"/>
+              </w:rPr>
+              <w:t xml:space="preserve"> </w:t>
+            </w:r>
+            <w:r>
+              <w:rPr>
+                <w:rFonts w:eastAsiaTheme="minorHAnsi"/>
+                <w:sz w:val="20"/>
+                <w:szCs w:val="20"/>
+              </w:rPr>
+              <w:t>(2017/06/02</w:t>
+            </w:r>
+            <w:r>
+              <w:rPr>
+                <w:rFonts w:eastAsiaTheme="minorHAnsi"/>
+                <w:sz w:val="20"/>
+                <w:szCs w:val="20"/>
+              </w:rPr>
+              <w:t>)</w:t>
+            </w:r>
+          </w:p>
+        </w:tc>
+      </w:tr>
+      <w:tr>
+        <w:trPr>
+          <w:trHeight w:val="179"/>
+        </w:trPr>
+        <w:tc>
+          <w:tcPr>
+            <w:cnfStyle w:val="001000000000" w:firstRow="0" w:lastRow="0" w:firstColumn="1" w:lastColumn="0" w:oddVBand="0" w:evenVBand="0" w:oddHBand="0" w:evenHBand="0" w:firstRowFirstColumn="0" w:firstRowLastColumn="0" w:lastRowFirstColumn="0" w:lastRowLastColumn="0"/>
+            <w:tcW w:w="2490" w:type="dxa"/>
+            <w:shd w:val="clear" w:color="auto" w:fill="4472C4" w:themeFill="accent1"/>
+          </w:tcPr>
+          <w:p>
+            <w:pPr>
+              <w:ind w:firstLine="0"/>
+              <w:jc w:val="center"/>
+              <w:rPr>
+                <w:rFonts w:eastAsiaTheme="minorHAnsi"/>
+                <w:color w:val="FFFFFF" w:themeColor="background1"/>
+                <w:sz w:val="20"/>
+                <w:szCs w:val="20"/>
+              </w:rPr>
+            </w:pPr>
+            <w:r>
+              <w:rPr>
+                <w:rFonts w:eastAsiaTheme="minorHAnsi" w:hint="eastAsia"/>
+                <w:color w:val="FFFFFF" w:themeColor="background1"/>
+                <w:sz w:val="20"/>
+                <w:szCs w:val="20"/>
+              </w:rPr>
+              <w:t>l</w:t>
+            </w:r>
+            <w:r>
+              <w:rPr>
+                <w:rFonts w:eastAsiaTheme="minorHAnsi"/>
+                <w:color w:val="FFFFFF" w:themeColor="background1"/>
+                <w:sz w:val="20"/>
+                <w:szCs w:val="20"/>
+              </w:rPr>
+              <w:t>ocation</w:t>
+            </w:r>
+          </w:p>
+        </w:tc>
+        <w:tc>
+          <w:tcPr>
+            <w:tcW w:w="7971" w:type="dxa"/>
+          </w:tcPr>
+          <w:p>
+            <w:pPr>
+              <w:tabs>
+                <w:tab w:val="right" w:pos="1910"/>
+              </w:tabs>
+              <w:ind w:firstLine="0"/>
+              <w:cnfStyle w:val="000000000000" w:firstRow="0" w:lastRow="0" w:firstColumn="0" w:lastColumn="0" w:oddVBand="0" w:evenVBand="0" w:oddHBand="0" w:evenHBand="0" w:firstRowFirstColumn="0" w:firstRowLastColumn="0" w:lastRowFirstColumn="0" w:lastRowLastColumn="0"/>
+              <w:rPr>
+                <w:rFonts w:eastAsiaTheme="minorHAnsi"/>
+                <w:sz w:val="20"/>
+                <w:szCs w:val="20"/>
+              </w:rPr>
+            </w:pPr>
+            <w:r>
+              <w:rPr>
+                <w:rFonts w:eastAsiaTheme="minorHAnsi" w:hint="eastAsia"/>
+                <w:sz w:val="20"/>
+                <w:szCs w:val="20"/>
+              </w:rPr>
+              <w:t>TagDBManager</w:t>
+            </w:r>
+            <w:r>
+              <w:rPr>
+                <w:rFonts w:eastAsiaTheme="minorHAnsi"/>
+                <w:sz w:val="20"/>
+                <w:szCs w:val="20"/>
+              </w:rPr>
+              <w:t>(</w:t>
+            </w:r>
+            <w:r>
+              <w:rPr>
+                <w:rFonts w:eastAsiaTheme="minorHAnsi"/>
+                <w:sz w:val="20"/>
+                <w:szCs w:val="20"/>
+              </w:rPr>
+              <w:t>getToBeErasedPaths</w:t>
+            </w:r>
+            <w:r>
+              <w:rPr>
+                <w:rFonts w:eastAsiaTheme="minorHAnsi"/>
+                <w:sz w:val="20"/>
+                <w:szCs w:val="20"/>
+              </w:rPr>
+              <w:t>)</w:t>
+            </w:r>
+          </w:p>
+        </w:tc>
+      </w:tr>
+      <w:tr>
+        <w:trPr>
+          <w:trHeight w:val="179"/>
+        </w:trPr>
+        <w:tc>
+          <w:tcPr>
+            <w:cnfStyle w:val="001000000000" w:firstRow="0" w:lastRow="0" w:firstColumn="1" w:lastColumn="0" w:oddVBand="0" w:evenVBand="0" w:oddHBand="0" w:evenHBand="0" w:firstRowFirstColumn="0" w:firstRowLastColumn="0" w:lastRowFirstColumn="0" w:lastRowLastColumn="0"/>
+            <w:tcW w:w="2490" w:type="dxa"/>
+            <w:shd w:val="clear" w:color="auto" w:fill="4472C4" w:themeFill="accent1"/>
+          </w:tcPr>
+          <w:p>
+            <w:pPr>
+              <w:ind w:firstLine="0"/>
+              <w:jc w:val="center"/>
+              <w:rPr>
+                <w:rFonts w:eastAsiaTheme="minorHAnsi"/>
+                <w:color w:val="FFFFFF" w:themeColor="background1"/>
+                <w:sz w:val="20"/>
+                <w:szCs w:val="20"/>
+              </w:rPr>
+            </w:pPr>
+            <w:r>
+              <w:rPr>
+                <w:rFonts w:eastAsiaTheme="minorHAnsi"/>
+                <w:color w:val="FFFFFF" w:themeColor="background1"/>
+                <w:sz w:val="20"/>
+                <w:szCs w:val="20"/>
+              </w:rPr>
+              <w:t>detail</w:t>
+            </w:r>
+          </w:p>
+        </w:tc>
+        <w:tc>
+          <w:tcPr>
+            <w:tcW w:w="7971" w:type="dxa"/>
+          </w:tcPr>
+          <w:p>
+            <w:pPr>
+              <w:tabs>
+                <w:tab w:val="right" w:pos="1910"/>
+              </w:tabs>
+              <w:ind w:firstLine="0"/>
+              <w:cnfStyle w:val="000000000000" w:firstRow="0" w:lastRow="0" w:firstColumn="0" w:lastColumn="0" w:oddVBand="0" w:evenVBand="0" w:oddHBand="0" w:evenHBand="0" w:firstRowFirstColumn="0" w:firstRowLastColumn="0" w:lastRowFirstColumn="0" w:lastRowLastColumn="0"/>
+              <w:rPr>
+                <w:rFonts w:eastAsiaTheme="minorHAnsi"/>
+                <w:sz w:val="20"/>
+                <w:szCs w:val="20"/>
+              </w:rPr>
+            </w:pPr>
+            <w:r>
+              <w:rPr>
+                <w:rFonts w:eastAsiaTheme="minorHAnsi"/>
+                <w:sz w:val="20"/>
+                <w:szCs w:val="20"/>
+              </w:rPr>
+              <w:t>When there are too many image files in the cell phone, the previous method shows an error when putting "SELECT path FROM IMAGES WHERE path NOT IN" in the sqlite statement</w:t>
+            </w:r>
+          </w:p>
+        </w:tc>
+      </w:tr>
+      <w:tr>
+        <w:trPr>
+          <w:trHeight w:val="179"/>
+        </w:trPr>
+        <w:tc>
+          <w:tcPr>
+            <w:cnfStyle w:val="001000000000" w:firstRow="0" w:lastRow="0" w:firstColumn="1" w:lastColumn="0" w:oddVBand="0" w:evenVBand="0" w:oddHBand="0" w:evenHBand="0" w:firstRowFirstColumn="0" w:firstRowLastColumn="0" w:lastRowFirstColumn="0" w:lastRowLastColumn="0"/>
+            <w:tcW w:w="2490" w:type="dxa"/>
+            <w:shd w:val="clear" w:color="auto" w:fill="4472C4" w:themeFill="accent1"/>
+          </w:tcPr>
+          <w:p>
+            <w:pPr>
+              <w:ind w:firstLine="0"/>
+              <w:jc w:val="center"/>
+              <w:rPr>
+                <w:rFonts w:eastAsiaTheme="minorHAnsi"/>
+                <w:color w:val="FFFFFF" w:themeColor="background1"/>
+                <w:sz w:val="20"/>
+                <w:szCs w:val="20"/>
+              </w:rPr>
+            </w:pPr>
+            <w:r>
+              <w:rPr>
+                <w:rFonts w:eastAsiaTheme="minorHAnsi" w:hint="eastAsia"/>
+                <w:color w:val="FFFFFF" w:themeColor="background1"/>
+                <w:sz w:val="20"/>
+                <w:szCs w:val="20"/>
+              </w:rPr>
+              <w:t>solution</w:t>
+            </w:r>
+          </w:p>
+        </w:tc>
+        <w:tc>
+          <w:tcPr>
+            <w:tcW w:w="7971" w:type="dxa"/>
+          </w:tcPr>
+          <w:p>
+            <w:pPr>
+              <w:tabs>
+                <w:tab w:val="right" w:pos="1910"/>
+              </w:tabs>
+              <w:ind w:firstLine="0"/>
+              <w:cnfStyle w:val="000000000000" w:firstRow="0" w:lastRow="0" w:firstColumn="0" w:lastColumn="0" w:oddVBand="0" w:evenVBand="0" w:oddHBand="0" w:evenHBand="0" w:firstRowFirstColumn="0" w:firstRowLastColumn="0" w:lastRowFirstColumn="0" w:lastRowLastColumn="0"/>
+              <w:rPr>
+                <w:rFonts w:eastAsiaTheme="minorHAnsi"/>
+                <w:sz w:val="20"/>
+                <w:szCs w:val="20"/>
+              </w:rPr>
+            </w:pPr>
+            <w:r>
+              <w:rPr>
+                <w:rFonts w:eastAsiaTheme="minorHAnsi"/>
+                <w:sz w:val="20"/>
+                <w:szCs w:val="20"/>
+              </w:rPr>
+              <w:t>apply different algorithm</w:t>
+            </w:r>
+          </w:p>
+        </w:tc>
+      </w:tr>
+    </w:tbl>
     <w:p>
       <w:pPr>
         <w:pStyle w:val="2"/>
       </w:pPr>
-      <w:bookmarkStart w:id="20" w:name="_Toc484036387"/>
+      <w:bookmarkStart w:id="20" w:name="_Toc484190661"/>
       <w:r>
         <w:t>3</w:t>
       </w:r>
@@ -7700,7 +8026,10 @@
     </w:tbl>
     <w:p>
       <w:pPr>
-        <w:ind w:left="400" w:firstLine="0"/>
+        <w:ind w:firstLine="0"/>
+        <w:rPr>
+          <w:rFonts w:hint="eastAsia"/>
+        </w:rPr>
       </w:pPr>
     </w:p>
     <w:tbl>
@@ -7990,9 +8319,8 @@
       <w:pPr>
         <w:pStyle w:val="1"/>
       </w:pPr>
-      <w:bookmarkStart w:id="21" w:name="_Toc484036388"/>
+      <w:bookmarkStart w:id="21" w:name="_Toc484190662"/>
       <w:r>
-        <w:lastRenderedPageBreak/>
         <w:t>4</w:t>
       </w:r>
       <w:r>
@@ -8573,7 +8901,7 @@
       <w:pPr>
         <w:pStyle w:val="1"/>
       </w:pPr>
-      <w:bookmarkStart w:id="22" w:name="_Toc484036389"/>
+      <w:bookmarkStart w:id="22" w:name="_Toc484190663"/>
       <w:r>
         <w:rPr>
           <w:rFonts w:hint="eastAsia"/>
@@ -13490,7 +13818,7 @@
 </file>
 
 <file path=customXml/itemProps1.xml><?xml version="1.0" encoding="utf-8"?>
-<ds:datastoreItem xmlns:ds="http://schemas.openxmlformats.org/officeDocument/2006/customXml" ds:itemID="{4C8C7C92-BCFB-483C-A350-45F32E7E214C}">
+<ds:datastoreItem xmlns:ds="http://schemas.openxmlformats.org/officeDocument/2006/customXml" ds:itemID="{8C16915A-AFB2-4F6C-8F5F-A6B646F80417}">
   <ds:schemaRefs>
     <ds:schemaRef ds:uri="http://schemas.openxmlformats.org/officeDocument/2006/bibliography"/>
   </ds:schemaRefs>

</xml_diff>